<commit_message>
Create one function for all data types
</commit_message>
<xml_diff>
--- a/Using RSAseconds.docx
+++ b/Using RSAseconds.docx
@@ -13,16 +13,16 @@
           <w:bCs/>
           <w:smallCaps/>
           <w:spacing w:val="5"/>
-          <w:sz w:val="24"/>
-          <w:szCs w:val="24"/>
+          <w:sz w:val="28"/>
+          <w:szCs w:val="28"/>
         </w:rPr>
       </w:pPr>
       <w:r>
         <w:rPr>
           <w:rStyle w:val="BookTitle"/>
           <w:rFonts w:ascii="Tw Cen MT" w:hAnsi="Tw Cen MT"/>
-          <w:sz w:val="24"/>
-          <w:szCs w:val="24"/>
+          <w:sz w:val="28"/>
+          <w:szCs w:val="28"/>
         </w:rPr>
         <w:t xml:space="preserve">Using </w:t>
       </w:r>
@@ -31,8 +31,8 @@
         <w:rPr>
           <w:rStyle w:val="BookTitle"/>
           <w:rFonts w:ascii="Tw Cen MT" w:hAnsi="Tw Cen MT"/>
-          <w:sz w:val="24"/>
-          <w:szCs w:val="24"/>
+          <w:sz w:val="28"/>
+          <w:szCs w:val="28"/>
         </w:rPr>
         <w:t>RSAseconds</w:t>
       </w:r>
@@ -41,37 +41,10 @@
         <w:rPr>
           <w:rStyle w:val="BookTitle"/>
           <w:rFonts w:ascii="Tw Cen MT" w:hAnsi="Tw Cen MT"/>
-          <w:sz w:val="24"/>
-          <w:szCs w:val="24"/>
-        </w:rPr>
-        <w:t xml:space="preserve"> for </w:t>
-      </w:r>
-      <w:r>
-        <w:rPr>
-          <w:rStyle w:val="BookTitle"/>
-          <w:rFonts w:ascii="Tw Cen MT" w:hAnsi="Tw Cen MT"/>
-          <w:sz w:val="24"/>
-          <w:szCs w:val="24"/>
-        </w:rPr>
-        <w:t xml:space="preserve">any data that </w:t>
-      </w:r>
-      <w:r>
-        <w:rPr>
-          <w:rStyle w:val="BookTitle"/>
-          <w:rFonts w:ascii="Tw Cen MT" w:hAnsi="Tw Cen MT"/>
-          <w:sz w:val="24"/>
-          <w:szCs w:val="24"/>
-        </w:rPr>
-        <w:t>in the form of a single I</w:t>
-      </w:r>
-      <w:r>
-        <w:rPr>
-          <w:rStyle w:val="BookTitle"/>
-          <w:rFonts w:ascii="Tw Cen MT" w:hAnsi="Tw Cen MT"/>
-          <w:sz w:val="24"/>
-          <w:szCs w:val="24"/>
-        </w:rPr>
-        <w:t xml:space="preserve">BI series </w:t>
+          <w:sz w:val="28"/>
+          <w:szCs w:val="28"/>
+        </w:rPr>
+        <w:t xml:space="preserve"> </w:t>
       </w:r>
     </w:p>
     <w:p>
@@ -101,7 +74,17 @@
           <w:sz w:val="24"/>
           <w:szCs w:val="24"/>
         </w:rPr>
-        <w:t xml:space="preserve">Clean your data. </w:t>
+        <w:t>Clean your d</w:t>
+      </w:r>
+      <w:bookmarkStart w:id="0" w:name="_GoBack"/>
+      <w:bookmarkEnd w:id="0"/>
+      <w:r>
+        <w:rPr>
+          <w:rFonts w:ascii="Tw Cen MT" w:hAnsi="Tw Cen MT"/>
+          <w:sz w:val="24"/>
+          <w:szCs w:val="24"/>
+        </w:rPr>
+        <w:t xml:space="preserve">ata. </w:t>
       </w:r>
       <w:proofErr w:type="spellStart"/>
       <w:r>
@@ -516,17 +499,25 @@
       <w:pPr>
         <w:pStyle w:val="Heading1"/>
       </w:pPr>
-      <w:bookmarkStart w:id="0" w:name="_Toc404519057"/>
-      <w:r>
-        <w:t>Using RSA</w:t>
-      </w:r>
-      <w:r>
-        <w:t xml:space="preserve">seconds3 </w:t>
-      </w:r>
-      <w:r>
-        <w:t>Function (version 3)</w:t>
-      </w:r>
-      <w:bookmarkEnd w:id="0"/>
+      <w:bookmarkStart w:id="1" w:name="_Toc404519057"/>
+      <w:r>
+        <w:t xml:space="preserve">Using </w:t>
+      </w:r>
+      <w:proofErr w:type="spellStart"/>
+      <w:r>
+        <w:t>RSA</w:t>
+      </w:r>
+      <w:r>
+        <w:t>seconds</w:t>
+      </w:r>
+      <w:proofErr w:type="spellEnd"/>
+      <w:r>
+        <w:t xml:space="preserve"> </w:t>
+      </w:r>
+      <w:r>
+        <w:t xml:space="preserve">Function </w:t>
+      </w:r>
+      <w:bookmarkEnd w:id="1"/>
     </w:p>
     <w:p>
       <w:pPr>
@@ -549,6 +540,8 @@
         </w:rPr>
         <w:t xml:space="preserve">Function: </w:t>
       </w:r>
+      <w:proofErr w:type="spellStart"/>
+      <w:proofErr w:type="gramStart"/>
       <w:r>
         <w:rPr>
           <w:rFonts w:ascii="Tw Cen MT" w:hAnsi="Tw Cen MT" w:cs="Courier New"/>
@@ -556,8 +549,9 @@
           <w:sz w:val="24"/>
           <w:szCs w:val="24"/>
         </w:rPr>
-        <w:t>RSAseconds3</w:t>
-      </w:r>
+        <w:t>RSAseconds</w:t>
+      </w:r>
+      <w:proofErr w:type="spellEnd"/>
       <w:r>
         <w:rPr>
           <w:rFonts w:ascii="Tw Cen MT" w:hAnsi="Tw Cen MT" w:cs="Courier New"/>
@@ -565,7 +559,46 @@
           <w:sz w:val="24"/>
           <w:szCs w:val="24"/>
         </w:rPr>
-        <w:t>(where, low, high)</w:t>
+        <w:t>(</w:t>
+      </w:r>
+      <w:proofErr w:type="gramEnd"/>
+      <w:r>
+        <w:rPr>
+          <w:rFonts w:ascii="Tw Cen MT" w:hAnsi="Tw Cen MT" w:cs="Courier New"/>
+          <w:color w:val="000000"/>
+          <w:sz w:val="24"/>
+          <w:szCs w:val="24"/>
+        </w:rPr>
+        <w:t>where, low, high</w:t>
+      </w:r>
+      <w:r>
+        <w:rPr>
+          <w:rFonts w:ascii="Tw Cen MT" w:hAnsi="Tw Cen MT" w:cs="Courier New"/>
+          <w:color w:val="000000"/>
+          <w:sz w:val="24"/>
+          <w:szCs w:val="24"/>
+        </w:rPr>
+        <w:t xml:space="preserve">, </w:t>
+      </w:r>
+      <w:proofErr w:type="spellStart"/>
+      <w:r>
+        <w:rPr>
+          <w:rFonts w:ascii="Tw Cen MT" w:hAnsi="Tw Cen MT" w:cs="Courier New"/>
+          <w:color w:val="000000"/>
+          <w:sz w:val="24"/>
+          <w:szCs w:val="24"/>
+        </w:rPr>
+        <w:t>mindware</w:t>
+      </w:r>
+      <w:proofErr w:type="spellEnd"/>
+      <w:r>
+        <w:rPr>
+          <w:rFonts w:ascii="Tw Cen MT" w:hAnsi="Tw Cen MT" w:cs="Courier New"/>
+          <w:color w:val="000000"/>
+          <w:sz w:val="24"/>
+          <w:szCs w:val="24"/>
+        </w:rPr>
+        <w:t>)</w:t>
       </w:r>
     </w:p>
     <w:p>
@@ -756,13 +789,181 @@
       </w:r>
     </w:p>
     <w:p>
-      <w:r>
-        <w:rPr>
-          <w:rFonts w:ascii="Tw Cen MT" w:hAnsi="Tw Cen MT"/>
-          <w:sz w:val="24"/>
-          <w:szCs w:val="24"/>
-        </w:rPr>
-        <w:t>You can use this function on it</w:t>
+      <w:pPr>
+        <w:ind w:left="540"/>
+        <w:rPr>
+          <w:rFonts w:ascii="Tw Cen MT" w:hAnsi="Tw Cen MT"/>
+          <w:sz w:val="24"/>
+          <w:szCs w:val="24"/>
+        </w:rPr>
+      </w:pPr>
+      <w:proofErr w:type="spellStart"/>
+      <w:r>
+        <w:rPr>
+          <w:rFonts w:ascii="Tw Cen MT" w:hAnsi="Tw Cen MT"/>
+          <w:b/>
+          <w:sz w:val="24"/>
+          <w:szCs w:val="24"/>
+        </w:rPr>
+        <w:t>mindware</w:t>
+      </w:r>
+      <w:proofErr w:type="spellEnd"/>
+      <w:r>
+        <w:rPr>
+          <w:rFonts w:ascii="Tw Cen MT" w:hAnsi="Tw Cen MT"/>
+          <w:sz w:val="24"/>
+          <w:szCs w:val="24"/>
+        </w:rPr>
+        <w:t xml:space="preserve">: put ‘TRUE’ or ‘1’ if the data were outputted and processed with </w:t>
+      </w:r>
+      <w:proofErr w:type="spellStart"/>
+      <w:r>
+        <w:rPr>
+          <w:rFonts w:ascii="Tw Cen MT" w:hAnsi="Tw Cen MT"/>
+          <w:sz w:val="24"/>
+          <w:szCs w:val="24"/>
+        </w:rPr>
+        <w:t>MindWare</w:t>
+      </w:r>
+      <w:proofErr w:type="spellEnd"/>
+      <w:r>
+        <w:rPr>
+          <w:rFonts w:ascii="Tw Cen MT" w:hAnsi="Tw Cen MT"/>
+          <w:sz w:val="24"/>
+          <w:szCs w:val="24"/>
+        </w:rPr>
+        <w:t xml:space="preserve">. Keep empty otherwise. </w:t>
+      </w:r>
+    </w:p>
+    <w:p>
+      <w:pPr>
+        <w:rPr>
+          <w:rFonts w:ascii="Tw Cen MT" w:hAnsi="Tw Cen MT"/>
+          <w:sz w:val="24"/>
+          <w:szCs w:val="24"/>
+        </w:rPr>
+      </w:pPr>
+      <w:r>
+        <w:rPr>
+          <w:rFonts w:ascii="Tw Cen MT" w:hAnsi="Tw Cen MT"/>
+          <w:sz w:val="24"/>
+          <w:szCs w:val="24"/>
+        </w:rPr>
+        <w:t xml:space="preserve">To use the function, once you </w:t>
+      </w:r>
+      <w:r>
+        <w:rPr>
+          <w:rFonts w:ascii="Tw Cen MT" w:hAnsi="Tw Cen MT"/>
+          <w:sz w:val="24"/>
+          <w:szCs w:val="24"/>
+        </w:rPr>
+        <w:t>set the above values you simply type, ‘</w:t>
+      </w:r>
+      <w:proofErr w:type="spellStart"/>
+      <w:proofErr w:type="gramStart"/>
+      <w:r>
+        <w:rPr>
+          <w:rFonts w:ascii="Tw Cen MT" w:hAnsi="Tw Cen MT"/>
+          <w:sz w:val="24"/>
+          <w:szCs w:val="24"/>
+        </w:rPr>
+        <w:t>RSAseconds</w:t>
+      </w:r>
+      <w:proofErr w:type="spellEnd"/>
+      <w:r>
+        <w:rPr>
+          <w:rFonts w:ascii="Tw Cen MT" w:hAnsi="Tw Cen MT"/>
+          <w:sz w:val="24"/>
+          <w:szCs w:val="24"/>
+        </w:rPr>
+        <w:t>(</w:t>
+      </w:r>
+      <w:proofErr w:type="gramEnd"/>
+      <w:r>
+        <w:rPr>
+          <w:rFonts w:ascii="Tw Cen MT" w:hAnsi="Tw Cen MT"/>
+          <w:sz w:val="24"/>
+          <w:szCs w:val="24"/>
+        </w:rPr>
+        <w:t>where, low, high, &lt;</w:t>
+      </w:r>
+      <w:proofErr w:type="spellStart"/>
+      <w:r>
+        <w:rPr>
+          <w:rFonts w:ascii="Tw Cen MT" w:hAnsi="Tw Cen MT"/>
+          <w:sz w:val="24"/>
+          <w:szCs w:val="24"/>
+        </w:rPr>
+        <w:t>mindware</w:t>
+      </w:r>
+      <w:proofErr w:type="spellEnd"/>
+      <w:r>
+        <w:rPr>
+          <w:rFonts w:ascii="Tw Cen MT" w:hAnsi="Tw Cen MT"/>
+          <w:sz w:val="24"/>
+          <w:szCs w:val="24"/>
+        </w:rPr>
+        <w:t xml:space="preserve">&gt;) *note that </w:t>
+      </w:r>
+      <w:r>
+        <w:rPr>
+          <w:rFonts w:ascii="Tw Cen MT" w:hAnsi="Tw Cen MT"/>
+          <w:sz w:val="24"/>
+          <w:szCs w:val="24"/>
+        </w:rPr>
+        <w:t xml:space="preserve">the term </w:t>
+      </w:r>
+      <w:r>
+        <w:rPr>
+          <w:rFonts w:ascii="Tw Cen MT" w:hAnsi="Tw Cen MT"/>
+          <w:sz w:val="24"/>
+          <w:szCs w:val="24"/>
+        </w:rPr>
+        <w:t>‘</w:t>
+      </w:r>
+      <w:proofErr w:type="spellStart"/>
+      <w:r>
+        <w:rPr>
+          <w:rFonts w:ascii="Tw Cen MT" w:hAnsi="Tw Cen MT"/>
+          <w:sz w:val="24"/>
+          <w:szCs w:val="24"/>
+        </w:rPr>
+        <w:t>mindware</w:t>
+      </w:r>
+      <w:proofErr w:type="spellEnd"/>
+      <w:r>
+        <w:rPr>
+          <w:rFonts w:ascii="Tw Cen MT" w:hAnsi="Tw Cen MT"/>
+          <w:sz w:val="24"/>
+          <w:szCs w:val="24"/>
+        </w:rPr>
+        <w:t xml:space="preserve">’ is optional. </w:t>
+      </w:r>
+    </w:p>
+    <w:p>
+      <w:r>
+        <w:rPr>
+          <w:rFonts w:ascii="Tw Cen MT" w:hAnsi="Tw Cen MT"/>
+          <w:sz w:val="24"/>
+          <w:szCs w:val="24"/>
+        </w:rPr>
+        <w:t xml:space="preserve">You can </w:t>
+      </w:r>
+      <w:r>
+        <w:rPr>
+          <w:rFonts w:ascii="Tw Cen MT" w:hAnsi="Tw Cen MT"/>
+          <w:sz w:val="24"/>
+          <w:szCs w:val="24"/>
+        </w:rPr>
+        <w:t xml:space="preserve">either </w:t>
+      </w:r>
+      <w:r>
+        <w:rPr>
+          <w:rFonts w:ascii="Tw Cen MT" w:hAnsi="Tw Cen MT"/>
+          <w:sz w:val="24"/>
+          <w:szCs w:val="24"/>
+        </w:rPr>
+        <w:t>use this function on it</w:t>
       </w:r>
       <w:r>
         <w:rPr>
@@ -779,6 +980,14 @@
           <w:szCs w:val="24"/>
         </w:rPr>
         <w:t xml:space="preserve"> own or the GUI (described below).</w:t>
+      </w:r>
+      <w:r>
+        <w:rPr>
+          <w:rFonts w:ascii="Tw Cen MT" w:hAnsi="Tw Cen MT"/>
+          <w:sz w:val="24"/>
+          <w:szCs w:val="24"/>
+        </w:rPr>
+        <w:t xml:space="preserve"> </w:t>
       </w:r>
     </w:p>
     <w:p>
@@ -940,7 +1149,7 @@
         <w:pStyle w:val="ListParagraph"/>
         <w:numPr>
           <w:ilvl w:val="0"/>
-          <w:numId w:val="2"/>
+          <w:numId w:val="5"/>
         </w:numPr>
         <w:rPr>
           <w:rFonts w:ascii="Tw Cen MT" w:hAnsi="Tw Cen MT"/>
@@ -954,31 +1163,7 @@
           <w:sz w:val="24"/>
           <w:szCs w:val="24"/>
         </w:rPr>
-        <w:t>Click “Push here to indicate location of data</w:t>
-      </w:r>
-      <w:r>
-        <w:rPr>
-          <w:rFonts w:ascii="Tw Cen MT" w:hAnsi="Tw Cen MT"/>
-          <w:sz w:val="24"/>
-          <w:szCs w:val="24"/>
-        </w:rPr>
-        <w:t>” to do just that</w:t>
-      </w:r>
-      <w:r>
-        <w:rPr>
-          <w:rFonts w:ascii="Tw Cen MT" w:hAnsi="Tw Cen MT"/>
-          <w:sz w:val="24"/>
-          <w:szCs w:val="24"/>
-        </w:rPr>
-        <w:t>.</w:t>
-      </w:r>
-      <w:r>
-        <w:rPr>
-          <w:rFonts w:ascii="Tw Cen MT" w:hAnsi="Tw Cen MT"/>
-          <w:sz w:val="24"/>
-          <w:szCs w:val="24"/>
-        </w:rPr>
-        <w:t xml:space="preserve"> Indicate the directory </w:t>
+        <w:t xml:space="preserve">Click “Push here to indicate location of data” to do just that. Indicate the directory </w:t>
       </w:r>
       <w:r>
         <w:rPr>
@@ -995,15 +1180,7 @@
           <w:sz w:val="24"/>
           <w:szCs w:val="24"/>
         </w:rPr>
-        <w:t xml:space="preserve"> discussed above. </w:t>
-      </w:r>
-      <w:r>
-        <w:rPr>
-          <w:rFonts w:ascii="Tw Cen MT" w:hAnsi="Tw Cen MT"/>
-          <w:sz w:val="24"/>
-          <w:szCs w:val="24"/>
-        </w:rPr>
-        <w:t xml:space="preserve"> </w:t>
+        <w:t xml:space="preserve"> discussed above.  </w:t>
       </w:r>
     </w:p>
     <w:p>
@@ -1011,7 +1188,7 @@
         <w:pStyle w:val="ListParagraph"/>
         <w:numPr>
           <w:ilvl w:val="0"/>
-          <w:numId w:val="2"/>
+          <w:numId w:val="5"/>
         </w:numPr>
         <w:rPr>
           <w:rFonts w:ascii="Tw Cen MT" w:hAnsi="Tw Cen MT"/>
@@ -1033,7 +1210,7 @@
         <w:pStyle w:val="ListParagraph"/>
         <w:numPr>
           <w:ilvl w:val="0"/>
-          <w:numId w:val="2"/>
+          <w:numId w:val="5"/>
         </w:numPr>
         <w:rPr>
           <w:rFonts w:ascii="Tw Cen MT" w:hAnsi="Tw Cen MT"/>
@@ -1047,32 +1224,43 @@
           <w:sz w:val="24"/>
           <w:szCs w:val="24"/>
         </w:rPr>
-        <w:t>Click “Get RSA estimates”.</w:t>
-      </w:r>
-      <w:r>
-        <w:rPr>
-          <w:rFonts w:ascii="Tw Cen MT" w:hAnsi="Tw Cen MT"/>
-          <w:sz w:val="24"/>
-          <w:szCs w:val="24"/>
-        </w:rPr>
-        <w:t xml:space="preserve"> This will generate new files in a subfolder within the </w:t>
-      </w:r>
-      <w:r>
-        <w:rPr>
-          <w:rFonts w:ascii="Tw Cen MT" w:hAnsi="Tw Cen MT"/>
-          <w:b/>
-          <w:sz w:val="24"/>
-          <w:szCs w:val="24"/>
-        </w:rPr>
-        <w:t>where</w:t>
-      </w:r>
-      <w:r>
-        <w:rPr>
-          <w:rFonts w:ascii="Tw Cen MT" w:hAnsi="Tw Cen MT"/>
-          <w:sz w:val="24"/>
-          <w:szCs w:val="24"/>
-        </w:rPr>
-        <w:t xml:space="preserve"> directory called “RSA” where the RSA estimates across time are provided (see below for details). </w:t>
+        <w:t xml:space="preserve">If your data comes from </w:t>
+      </w:r>
+      <w:proofErr w:type="spellStart"/>
+      <w:r>
+        <w:rPr>
+          <w:rFonts w:ascii="Tw Cen MT" w:hAnsi="Tw Cen MT"/>
+          <w:sz w:val="24"/>
+          <w:szCs w:val="24"/>
+        </w:rPr>
+        <w:t>MindWare</w:t>
+      </w:r>
+      <w:proofErr w:type="spellEnd"/>
+      <w:r>
+        <w:rPr>
+          <w:rFonts w:ascii="Tw Cen MT" w:hAnsi="Tw Cen MT"/>
+          <w:sz w:val="24"/>
+          <w:szCs w:val="24"/>
+        </w:rPr>
+        <w:t xml:space="preserve">, click the dial next to “Click here if your data comes from </w:t>
+      </w:r>
+      <w:proofErr w:type="spellStart"/>
+      <w:r>
+        <w:rPr>
+          <w:rFonts w:ascii="Tw Cen MT" w:hAnsi="Tw Cen MT"/>
+          <w:sz w:val="24"/>
+          <w:szCs w:val="24"/>
+        </w:rPr>
+        <w:t>MindWare</w:t>
+      </w:r>
+      <w:proofErr w:type="spellEnd"/>
+      <w:r>
+        <w:rPr>
+          <w:rFonts w:ascii="Tw Cen MT" w:hAnsi="Tw Cen MT"/>
+          <w:sz w:val="24"/>
+          <w:szCs w:val="24"/>
+        </w:rPr>
+        <w:t xml:space="preserve">”. </w:t>
       </w:r>
     </w:p>
     <w:p>
@@ -1080,7 +1268,7 @@
         <w:pStyle w:val="ListParagraph"/>
         <w:numPr>
           <w:ilvl w:val="0"/>
-          <w:numId w:val="2"/>
+          <w:numId w:val="5"/>
         </w:numPr>
         <w:rPr>
           <w:rFonts w:ascii="Tw Cen MT" w:hAnsi="Tw Cen MT"/>
@@ -1094,6 +1282,53 @@
           <w:sz w:val="24"/>
           <w:szCs w:val="24"/>
         </w:rPr>
+        <w:t>Click “Get RSA estimates”.</w:t>
+      </w:r>
+      <w:r>
+        <w:rPr>
+          <w:rFonts w:ascii="Tw Cen MT" w:hAnsi="Tw Cen MT"/>
+          <w:sz w:val="24"/>
+          <w:szCs w:val="24"/>
+        </w:rPr>
+        <w:t xml:space="preserve"> This will generate new files in a subfolder within the </w:t>
+      </w:r>
+      <w:r>
+        <w:rPr>
+          <w:rFonts w:ascii="Tw Cen MT" w:hAnsi="Tw Cen MT"/>
+          <w:b/>
+          <w:sz w:val="24"/>
+          <w:szCs w:val="24"/>
+        </w:rPr>
+        <w:t>where</w:t>
+      </w:r>
+      <w:r>
+        <w:rPr>
+          <w:rFonts w:ascii="Tw Cen MT" w:hAnsi="Tw Cen MT"/>
+          <w:sz w:val="24"/>
+          <w:szCs w:val="24"/>
+        </w:rPr>
+        <w:t xml:space="preserve"> directory called “RSA” where the RSA estimates across time are provided (see below for details). </w:t>
+      </w:r>
+    </w:p>
+    <w:p>
+      <w:pPr>
+        <w:pStyle w:val="ListParagraph"/>
+        <w:numPr>
+          <w:ilvl w:val="0"/>
+          <w:numId w:val="5"/>
+        </w:numPr>
+        <w:rPr>
+          <w:rFonts w:ascii="Tw Cen MT" w:hAnsi="Tw Cen MT"/>
+          <w:sz w:val="24"/>
+          <w:szCs w:val="24"/>
+        </w:rPr>
+      </w:pPr>
+      <w:r>
+        <w:rPr>
+          <w:rFonts w:ascii="Tw Cen MT" w:hAnsi="Tw Cen MT"/>
+          <w:sz w:val="24"/>
+          <w:szCs w:val="24"/>
+        </w:rPr>
         <w:t xml:space="preserve">Once completed, “All done!” will be displayed in the </w:t>
       </w:r>
       <w:proofErr w:type="spellStart"/>
@@ -1119,11 +1354,11 @@
       <w:pPr>
         <w:pStyle w:val="Heading1"/>
       </w:pPr>
-      <w:bookmarkStart w:id="1" w:name="_Toc404519059"/>
+      <w:bookmarkStart w:id="2" w:name="_Toc404519059"/>
       <w:r>
         <w:t>Output</w:t>
       </w:r>
-      <w:bookmarkEnd w:id="1"/>
+      <w:bookmarkEnd w:id="2"/>
     </w:p>
     <w:p>
       <w:pPr>
@@ -1132,7 +1367,7 @@
           <w:i/>
         </w:rPr>
       </w:pPr>
-      <w:bookmarkStart w:id="2" w:name="_Toc404519060"/>
+      <w:bookmarkStart w:id="3" w:name="_Toc404519060"/>
       <w:r>
         <w:t xml:space="preserve">Excel containing the </w:t>
       </w:r>
@@ -1142,7 +1377,7 @@
       <w:r>
         <w:t>RSA estimates</w:t>
       </w:r>
-      <w:bookmarkEnd w:id="2"/>
+      <w:bookmarkEnd w:id="3"/>
       <w:r>
         <w:t xml:space="preserve"> </w:t>
       </w:r>
@@ -1897,6 +2132,7 @@
           <w:sz w:val="24"/>
           <w:szCs w:val="24"/>
         </w:rPr>
+        <w:lastRenderedPageBreak/>
         <w:t xml:space="preserve">The first column is the second in real time that the RSA estimate </w:t>
       </w:r>
       <w:r>
@@ -1937,16 +2173,7 @@
           <w:sz w:val="24"/>
           <w:szCs w:val="24"/>
         </w:rPr>
-        <w:t xml:space="preserve">ate </w:t>
-      </w:r>
-      <w:r>
-        <w:rPr>
-          <w:rFonts w:ascii="Tw Cen MT" w:hAnsi="Tw Cen MT"/>
-          <w:sz w:val="24"/>
-          <w:szCs w:val="24"/>
-        </w:rPr>
-        <w:lastRenderedPageBreak/>
-        <w:t>comes from seconds 2 thru 33</w:t>
+        <w:t>ate comes from seconds 2 thru 33</w:t>
       </w:r>
       <w:r>
         <w:rPr>
@@ -2066,11 +2293,11 @@
       <w:pPr>
         <w:pStyle w:val="Heading2"/>
       </w:pPr>
-      <w:bookmarkStart w:id="3" w:name="_Toc404519061"/>
+      <w:bookmarkStart w:id="4" w:name="_Toc404519061"/>
       <w:r>
         <w:t>File containing problem cases</w:t>
       </w:r>
-      <w:bookmarkEnd w:id="3"/>
+      <w:bookmarkEnd w:id="4"/>
     </w:p>
     <w:p>
       <w:pPr>
@@ -2234,11 +2461,11 @@
       <w:pPr>
         <w:pStyle w:val="Heading1"/>
       </w:pPr>
-      <w:bookmarkStart w:id="4" w:name="_Toc404519062"/>
+      <w:bookmarkStart w:id="5" w:name="_Toc404519062"/>
       <w:r>
         <w:t>Technical Details</w:t>
       </w:r>
-      <w:bookmarkEnd w:id="4"/>
+      <w:bookmarkEnd w:id="5"/>
     </w:p>
     <w:p>
       <w:pPr>
@@ -2670,7 +2897,6 @@
           <w:szCs w:val="24"/>
         </w:rPr>
       </w:pPr>
-      <w:bookmarkStart w:id="5" w:name="_GoBack"/>
       <w:r>
         <w:rPr>
           <w:rFonts w:ascii="Tw Cen MT" w:hAnsi="Tw Cen MT"/>
@@ -2688,7 +2914,6 @@
         </w:rPr>
         <w:t xml:space="preserve"> </w:t>
       </w:r>
-      <w:bookmarkEnd w:id="5"/>
       <w:proofErr w:type="spellStart"/>
       <w:r>
         <w:rPr>
@@ -2819,7 +3044,7 @@
           <w:rPr>
             <w:noProof/>
           </w:rPr>
-          <w:t>2</w:t>
+          <w:t>1</w:t>
         </w:r>
         <w:r>
           <w:rPr>
@@ -3788,6 +4013,7 @@
   <w:style w:type="character" w:default="1" w:styleId="DefaultParagraphFont">
     <w:name w:val="Default Paragraph Font"/>
     <w:uiPriority w:val="1"/>
+    <w:semiHidden/>
     <w:unhideWhenUsed/>
   </w:style>
   <w:style w:type="table" w:default="1" w:styleId="TableNormal">

</xml_diff>